<commit_message>
splash typo 'RadiotherApy' fixed.
</commit_message>
<xml_diff>
--- a/gui_VG/splash.docx
+++ b/gui_VG/splash.docx
@@ -1,6 +1,6 @@
 
 <file path=word/document.xml><?xml version="1.0" encoding="utf-8"?>
-<w:document xmlns:wpc="http://schemas.microsoft.com/office/word/2010/wordprocessingCanvas" xmlns:cx="http://schemas.microsoft.com/office/drawing/2014/chartex" xmlns:cx1="http://schemas.microsoft.com/office/drawing/2015/9/8/chartex" xmlns:cx2="http://schemas.microsoft.com/office/drawing/2015/10/21/chartex" xmlns:cx3="http://schemas.microsoft.com/office/drawing/2016/5/9/chartex" xmlns:cx4="http://schemas.microsoft.com/office/drawing/2016/5/10/chartex" xmlns:cx5="http://schemas.microsoft.com/office/drawing/2016/5/11/chartex" xmlns:cx6="http://schemas.microsoft.com/office/drawing/2016/5/12/chartex" xmlns:cx7="http://schemas.microsoft.com/office/drawing/2016/5/13/chartex" xmlns:cx8="http://schemas.microsoft.com/office/drawing/2016/5/14/chartex" xmlns:mc="http://schemas.openxmlformats.org/markup-compatibility/2006" xmlns:aink="http://schemas.microsoft.com/office/drawing/2016/ink" xmlns:am3d="http://schemas.microsoft.com/office/drawing/2017/model3d" xmlns:o="urn:schemas-microsoft-com:office:office" xmlns:r="http://schemas.openxmlformats.org/officeDocument/2006/relationships" xmlns:m="http://schemas.openxmlformats.org/officeDocument/2006/math" xmlns:v="urn:schemas-microsoft-com:vml" xmlns:wp14="http://schemas.microsoft.com/office/word/2010/wordprocessingDrawing" xmlns:wp="http://schemas.openxmlformats.org/drawingml/2006/wordprocessingDrawing" xmlns:w10="urn:schemas-microsoft-com:office:word" xmlns:w="http://schemas.openxmlformats.org/wordprocessingml/2006/main" xmlns:w14="http://schemas.microsoft.com/office/word/2010/wordml" xmlns:w15="http://schemas.microsoft.com/office/word/2012/wordml" xmlns:w16cex="http://schemas.microsoft.com/office/word/2018/wordml/cex" xmlns:w16cid="http://schemas.microsoft.com/office/word/2016/wordml/cid" xmlns:w16="http://schemas.microsoft.com/office/word/2018/wordml" xmlns:w16se="http://schemas.microsoft.com/office/word/2015/wordml/symex" xmlns:wpg="http://schemas.microsoft.com/office/word/2010/wordprocessingGroup" xmlns:wpi="http://schemas.microsoft.com/office/word/2010/wordprocessingInk" xmlns:wne="http://schemas.microsoft.com/office/word/2006/wordml" xmlns:wps="http://schemas.microsoft.com/office/word/2010/wordprocessingShape" mc:Ignorable="w14 w15 w16se w16cid w16 w16cex wp14">
+<w:document xmlns:wpc="http://schemas.microsoft.com/office/word/2010/wordprocessingCanvas" xmlns:cx="http://schemas.microsoft.com/office/drawing/2014/chartex" xmlns:cx1="http://schemas.microsoft.com/office/drawing/2015/9/8/chartex" xmlns:cx2="http://schemas.microsoft.com/office/drawing/2015/10/21/chartex" xmlns:cx3="http://schemas.microsoft.com/office/drawing/2016/5/9/chartex" xmlns:cx4="http://schemas.microsoft.com/office/drawing/2016/5/10/chartex" xmlns:cx5="http://schemas.microsoft.com/office/drawing/2016/5/11/chartex" xmlns:cx6="http://schemas.microsoft.com/office/drawing/2016/5/12/chartex" xmlns:cx7="http://schemas.microsoft.com/office/drawing/2016/5/13/chartex" xmlns:cx8="http://schemas.microsoft.com/office/drawing/2016/5/14/chartex" xmlns:mc="http://schemas.openxmlformats.org/markup-compatibility/2006" xmlns:aink="http://schemas.microsoft.com/office/drawing/2016/ink" xmlns:am3d="http://schemas.microsoft.com/office/drawing/2017/model3d" xmlns:o="urn:schemas-microsoft-com:office:office" xmlns:r="http://schemas.openxmlformats.org/officeDocument/2006/relationships" xmlns:m="http://schemas.openxmlformats.org/officeDocument/2006/math" xmlns:v="urn:schemas-microsoft-com:vml" xmlns:wp14="http://schemas.microsoft.com/office/word/2010/wordprocessingDrawing" xmlns:wp="http://schemas.openxmlformats.org/drawingml/2006/wordprocessingDrawing" xmlns:w10="urn:schemas-microsoft-com:office:word" xmlns:w="http://schemas.openxmlformats.org/wordprocessingml/2006/main" xmlns:w14="http://schemas.microsoft.com/office/word/2010/wordml" xmlns:w15="http://schemas.microsoft.com/office/word/2012/wordml" xmlns:w16cex="http://schemas.microsoft.com/office/word/2018/wordml/cex" xmlns:w16cid="http://schemas.microsoft.com/office/word/2016/wordml/cid" xmlns:w16="http://schemas.microsoft.com/office/word/2018/wordml" xmlns:w16sdtdh="http://schemas.microsoft.com/office/word/2020/wordml/sdtdatahash" xmlns:w16se="http://schemas.microsoft.com/office/word/2015/wordml/symex" xmlns:wpg="http://schemas.microsoft.com/office/word/2010/wordprocessingGroup" xmlns:wpi="http://schemas.microsoft.com/office/word/2010/wordprocessingInk" xmlns:wne="http://schemas.microsoft.com/office/word/2006/wordml" xmlns:wps="http://schemas.microsoft.com/office/word/2010/wordprocessingShape" mc:Ignorable="w14 w15 w16se w16cid w16 w16cex w16sdtdh wp14">
   <w:background w:color="FFFFFF" w:themeColor="background1"/>
   <w:body>
     <w:p>
@@ -25,6 +25,7 @@
           </w14:textOutline>
         </w:rPr>
       </w:pPr>
+      <w:bookmarkStart w:id="0" w:name="_Hlk83387693"/>
       <w:r>
         <w:rPr>
           <w:rFonts w:ascii="Arial Black" w:hAnsi="Arial Black"/>
@@ -50,7 +51,7 @@
     <w:p>
       <w:pPr>
         <w:pStyle w:val="ListParagraph"/>
-        <w:jc w:val="center"/>
+        <w:ind w:left="2160" w:firstLine="720"/>
         <w:rPr>
           <w:rFonts w:ascii="Arial Black" w:hAnsi="Arial Black"/>
           <w:color w:val="4472C4" w:themeColor="accent1"/>
@@ -81,9 +82,8 @@
             <w14:round/>
           </w14:textOutline>
         </w:rPr>
-        <w:t xml:space="preserve">Visual Guidance for </w:t>
+        <w:t>Visual Guidance for Radiother</w:t>
       </w:r>
-      <w:proofErr w:type="spellStart"/>
       <w:r>
         <w:rPr>
           <w:rFonts w:ascii="Arial Black" w:hAnsi="Arial Black"/>
@@ -99,9 +99,25 @@
             <w14:round/>
           </w14:textOutline>
         </w:rPr>
-        <w:t>Radiotheropy</w:t>
+        <w:t>a</w:t>
       </w:r>
-      <w:proofErr w:type="spellEnd"/>
+      <w:r>
+        <w:rPr>
+          <w:rFonts w:ascii="Arial Black" w:hAnsi="Arial Black"/>
+          <w:color w:val="4472C4" w:themeColor="accent1"/>
+          <w14:shadow w14:blurRad="38100" w14:dist="25400" w14:dir="5400000" w14:sx="100000" w14:sy="100000" w14:kx="0" w14:ky="0" w14:algn="ctr">
+            <w14:srgbClr w14:val="6E747A">
+              <w14:alpha w14:val="57000"/>
+            </w14:srgbClr>
+          </w14:shadow>
+          <w14:textOutline w14:w="0" w14:cap="flat" w14:cmpd="sng" w14:algn="ctr">
+            <w14:noFill/>
+            <w14:prstDash w14:val="solid"/>
+            <w14:round/>
+          </w14:textOutline>
+        </w:rPr>
+        <w:t>py</w:t>
+      </w:r>
     </w:p>
     <w:p>
       <w:pPr>
@@ -322,6 +338,7 @@
         </w:rPr>
         <w:t>Washington University in St. Louis</w:t>
       </w:r>
+      <w:bookmarkEnd w:id="0"/>
     </w:p>
     <w:sectPr>
       <w:pgSz w:w="12240" w:h="15840"/>
@@ -334,7 +351,7 @@
 </file>
 
 <file path=word/numbering.xml><?xml version="1.0" encoding="utf-8"?>
-<w:numbering xmlns:wpc="http://schemas.microsoft.com/office/word/2010/wordprocessingCanvas" xmlns:cx="http://schemas.microsoft.com/office/drawing/2014/chartex" xmlns:cx1="http://schemas.microsoft.com/office/drawing/2015/9/8/chartex" xmlns:cx2="http://schemas.microsoft.com/office/drawing/2015/10/21/chartex" xmlns:cx3="http://schemas.microsoft.com/office/drawing/2016/5/9/chartex" xmlns:cx4="http://schemas.microsoft.com/office/drawing/2016/5/10/chartex" xmlns:cx5="http://schemas.microsoft.com/office/drawing/2016/5/11/chartex" xmlns:cx6="http://schemas.microsoft.com/office/drawing/2016/5/12/chartex" xmlns:cx7="http://schemas.microsoft.com/office/drawing/2016/5/13/chartex" xmlns:cx8="http://schemas.microsoft.com/office/drawing/2016/5/14/chartex" xmlns:mc="http://schemas.openxmlformats.org/markup-compatibility/2006" xmlns:aink="http://schemas.microsoft.com/office/drawing/2016/ink" xmlns:am3d="http://schemas.microsoft.com/office/drawing/2017/model3d" xmlns:o="urn:schemas-microsoft-com:office:office" xmlns:r="http://schemas.openxmlformats.org/officeDocument/2006/relationships" xmlns:m="http://schemas.openxmlformats.org/officeDocument/2006/math" xmlns:v="urn:schemas-microsoft-com:vml" xmlns:wp14="http://schemas.microsoft.com/office/word/2010/wordprocessingDrawing" xmlns:wp="http://schemas.openxmlformats.org/drawingml/2006/wordprocessingDrawing" xmlns:w10="urn:schemas-microsoft-com:office:word" xmlns:w="http://schemas.openxmlformats.org/wordprocessingml/2006/main" xmlns:w14="http://schemas.microsoft.com/office/word/2010/wordml" xmlns:w15="http://schemas.microsoft.com/office/word/2012/wordml" xmlns:w16cex="http://schemas.microsoft.com/office/word/2018/wordml/cex" xmlns:w16cid="http://schemas.microsoft.com/office/word/2016/wordml/cid" xmlns:w16="http://schemas.microsoft.com/office/word/2018/wordml" xmlns:w16se="http://schemas.microsoft.com/office/word/2015/wordml/symex" xmlns:wpg="http://schemas.microsoft.com/office/word/2010/wordprocessingGroup" xmlns:wpi="http://schemas.microsoft.com/office/word/2010/wordprocessingInk" xmlns:wne="http://schemas.microsoft.com/office/word/2006/wordml" xmlns:wps="http://schemas.microsoft.com/office/word/2010/wordprocessingShape" mc:Ignorable="w14 w15 w16se w16cid w16 w16cex wp14">
+<w:numbering xmlns:wpc="http://schemas.microsoft.com/office/word/2010/wordprocessingCanvas" xmlns:cx="http://schemas.microsoft.com/office/drawing/2014/chartex" xmlns:cx1="http://schemas.microsoft.com/office/drawing/2015/9/8/chartex" xmlns:cx2="http://schemas.microsoft.com/office/drawing/2015/10/21/chartex" xmlns:cx3="http://schemas.microsoft.com/office/drawing/2016/5/9/chartex" xmlns:cx4="http://schemas.microsoft.com/office/drawing/2016/5/10/chartex" xmlns:cx5="http://schemas.microsoft.com/office/drawing/2016/5/11/chartex" xmlns:cx6="http://schemas.microsoft.com/office/drawing/2016/5/12/chartex" xmlns:cx7="http://schemas.microsoft.com/office/drawing/2016/5/13/chartex" xmlns:cx8="http://schemas.microsoft.com/office/drawing/2016/5/14/chartex" xmlns:mc="http://schemas.openxmlformats.org/markup-compatibility/2006" xmlns:aink="http://schemas.microsoft.com/office/drawing/2016/ink" xmlns:am3d="http://schemas.microsoft.com/office/drawing/2017/model3d" xmlns:o="urn:schemas-microsoft-com:office:office" xmlns:r="http://schemas.openxmlformats.org/officeDocument/2006/relationships" xmlns:m="http://schemas.openxmlformats.org/officeDocument/2006/math" xmlns:v="urn:schemas-microsoft-com:vml" xmlns:wp14="http://schemas.microsoft.com/office/word/2010/wordprocessingDrawing" xmlns:wp="http://schemas.openxmlformats.org/drawingml/2006/wordprocessingDrawing" xmlns:w10="urn:schemas-microsoft-com:office:word" xmlns:w="http://schemas.openxmlformats.org/wordprocessingml/2006/main" xmlns:w14="http://schemas.microsoft.com/office/word/2010/wordml" xmlns:w15="http://schemas.microsoft.com/office/word/2012/wordml" xmlns:w16cex="http://schemas.microsoft.com/office/word/2018/wordml/cex" xmlns:w16cid="http://schemas.microsoft.com/office/word/2016/wordml/cid" xmlns:w16="http://schemas.microsoft.com/office/word/2018/wordml" xmlns:w16sdtdh="http://schemas.microsoft.com/office/word/2020/wordml/sdtdatahash" xmlns:w16se="http://schemas.microsoft.com/office/word/2015/wordml/symex" xmlns:wpg="http://schemas.microsoft.com/office/word/2010/wordprocessingGroup" xmlns:wpi="http://schemas.microsoft.com/office/word/2010/wordprocessingInk" xmlns:wne="http://schemas.microsoft.com/office/word/2006/wordml" xmlns:wps="http://schemas.microsoft.com/office/word/2010/wordprocessingShape" mc:Ignorable="w14 w15 w16se w16cid w16 w16cex w16sdtdh wp14">
   <w:abstractNum w:abstractNumId="0" w15:restartNumberingAfterBreak="0">
     <w:nsid w:val="6D4A7E1E"/>
     <w:multiLevelType w:val="hybridMultilevel"/>
@@ -454,7 +471,7 @@
 </file>
 
 <file path=word/styles.xml><?xml version="1.0" encoding="utf-8"?>
-<w:styles xmlns:mc="http://schemas.openxmlformats.org/markup-compatibility/2006" xmlns:r="http://schemas.openxmlformats.org/officeDocument/2006/relationships" xmlns:w="http://schemas.openxmlformats.org/wordprocessingml/2006/main" xmlns:w14="http://schemas.microsoft.com/office/word/2010/wordml" xmlns:w15="http://schemas.microsoft.com/office/word/2012/wordml" xmlns:w16cex="http://schemas.microsoft.com/office/word/2018/wordml/cex" xmlns:w16cid="http://schemas.microsoft.com/office/word/2016/wordml/cid" xmlns:w16="http://schemas.microsoft.com/office/word/2018/wordml" xmlns:w16se="http://schemas.microsoft.com/office/word/2015/wordml/symex" mc:Ignorable="w14 w15 w16se w16cid w16 w16cex">
+<w:styles xmlns:mc="http://schemas.openxmlformats.org/markup-compatibility/2006" xmlns:r="http://schemas.openxmlformats.org/officeDocument/2006/relationships" xmlns:w="http://schemas.openxmlformats.org/wordprocessingml/2006/main" xmlns:w14="http://schemas.microsoft.com/office/word/2010/wordml" xmlns:w15="http://schemas.microsoft.com/office/word/2012/wordml" xmlns:w16cex="http://schemas.microsoft.com/office/word/2018/wordml/cex" xmlns:w16cid="http://schemas.microsoft.com/office/word/2016/wordml/cid" xmlns:w16="http://schemas.microsoft.com/office/word/2018/wordml" xmlns:w16sdtdh="http://schemas.microsoft.com/office/word/2020/wordml/sdtdatahash" xmlns:w16se="http://schemas.microsoft.com/office/word/2015/wordml/symex" mc:Ignorable="w14 w15 w16se w16cid w16 w16cex w16sdtdh">
   <w:docDefaults>
     <w:rPrDefault>
       <w:rPr>

</xml_diff>